<commit_message>
New files + Modifications
</commit_message>
<xml_diff>
--- a/kra-folder/KRA of CRM Manager vs Inshara.docx
+++ b/kra-folder/KRA of CRM Manager vs Inshara.docx
@@ -19,7 +19,33 @@
           <w:sz w:val="30"/>
           <w:szCs w:val="30"/>
         </w:rPr>
+        <w:t>Just testingggggg</w:t>
+      </w:r>
+      <w:bookmarkStart w:id="0" w:name="_GoBack"/>
+      <w:bookmarkEnd w:id="0"/>
+      <w:r>
+        <w:rPr>
+          <w:b/>
+          <w:sz w:val="30"/>
+          <w:szCs w:val="30"/>
+        </w:rPr>
         <w:t xml:space="preserve">  </w:t>
+      </w:r>
+      <w:r>
+        <w:rPr>
+          <w:b/>
+          <w:sz w:val="30"/>
+          <w:szCs w:val="30"/>
+        </w:rPr>
+        <w:br/>
+      </w:r>
+      <w:r>
+        <w:rPr>
+          <w:b/>
+          <w:sz w:val="30"/>
+          <w:szCs w:val="30"/>
+        </w:rPr>
+        <w:br/>
       </w:r>
       <w:r>
         <w:rPr>
@@ -443,8 +469,6 @@
         </w:rPr>
         <w:t>Standardizing communication templates for consistent messaging in cases of non-response to CRM calls.</w:t>
       </w:r>
-      <w:bookmarkStart w:id="0" w:name="_GoBack"/>
-      <w:bookmarkEnd w:id="0"/>
     </w:p>
     <w:p>
       <w:pPr>
@@ -462,6 +486,7 @@
           <w:rFonts w:cstheme="minorHAnsi"/>
           <w:highlight w:val="yellow"/>
         </w:rPr>
+        <w:lastRenderedPageBreak/>
         <w:t>Ensuring comprehensive documentation of client interactions for knowledge retention and smooth transfer of detailed records for service continuity.</w:t>
       </w:r>
     </w:p>

</xml_diff>